<commit_message>
fix: correction to 2 LB title
</commit_message>
<xml_diff>
--- a/2-lab/docs/Lab2_Marma_Zygimantas_EMEI-2.docx
+++ b/2-lab/docs/Lab2_Marma_Zygimantas_EMEI-2.docx
@@ -48,21 +48,7 @@
         <w:rPr>
           <w:sz w:val="20"/>
         </w:rPr>
-        <w:t xml:space="preserve">Laboratorinis darbas </w:t>
-      </w:r>
-      <w:proofErr w:type="spellStart"/>
-      <w:r>
-        <w:rPr>
-          <w:sz w:val="20"/>
-        </w:rPr>
-        <w:t>nr.</w:t>
-      </w:r>
-      <w:proofErr w:type="spellEnd"/>
-      <w:r>
-        <w:rPr>
-          <w:sz w:val="20"/>
-        </w:rPr>
-        <w:t xml:space="preserve"> </w:t>
+        <w:t xml:space="preserve">Laboratorinis darbas nr. </w:t>
       </w:r>
       <w:r>
         <w:rPr>
@@ -100,14 +86,6 @@
           <w:sz w:val="32"/>
           <w:szCs w:val="32"/>
         </w:rPr>
-        <w:t xml:space="preserve">DISKRETINIO </w:t>
-      </w:r>
-      <w:r>
-        <w:rPr>
-          <w:b/>
-          <w:sz w:val="32"/>
-          <w:szCs w:val="32"/>
-        </w:rPr>
         <w:t>SKAITMENINIŲ FILTRŲ TYRIMAS</w:t>
       </w:r>
     </w:p>
@@ -211,65 +189,43 @@
           <w:sz w:val="28"/>
           <w:szCs w:val="22"/>
         </w:rPr>
-        <w:t xml:space="preserve"> </w:t>
-      </w:r>
-      <w:proofErr w:type="spellStart"/>
-      <w:r>
-        <w:rPr>
-          <w:b/>
-          <w:bCs/>
+        <w:t xml:space="preserve"> gr. </w:t>
+      </w:r>
+      <w:r>
+        <w:rPr>
           <w:sz w:val="28"/>
           <w:szCs w:val="22"/>
         </w:rPr>
-        <w:t>gr</w:t>
-      </w:r>
-      <w:proofErr w:type="spellEnd"/>
-      <w:r>
-        <w:rPr>
-          <w:b/>
-          <w:bCs/>
+        <w:t>Dėstytoja</w:t>
+      </w:r>
+      <w:r>
+        <w:rPr>
           <w:sz w:val="28"/>
           <w:szCs w:val="22"/>
         </w:rPr>
-        <w:t xml:space="preserve">. </w:t>
+        <w:t xml:space="preserve">s </w:t>
       </w:r>
       <w:r>
         <w:rPr>
           <w:sz w:val="28"/>
           <w:szCs w:val="22"/>
         </w:rPr>
-        <w:t>Dėstytoja</w:t>
+        <w:t>D</w:t>
       </w:r>
       <w:r>
         <w:rPr>
           <w:sz w:val="28"/>
           <w:szCs w:val="22"/>
         </w:rPr>
-        <w:t xml:space="preserve">s </w:t>
+        <w:t xml:space="preserve">. </w:t>
       </w:r>
       <w:r>
         <w:rPr>
           <w:sz w:val="28"/>
           <w:szCs w:val="22"/>
         </w:rPr>
-        <w:t>D</w:t>
-      </w:r>
-      <w:r>
-        <w:rPr>
-          <w:sz w:val="28"/>
-          <w:szCs w:val="22"/>
-        </w:rPr>
-        <w:t xml:space="preserve">. </w:t>
-      </w:r>
-      <w:proofErr w:type="spellStart"/>
-      <w:r>
-        <w:rPr>
-          <w:sz w:val="28"/>
-          <w:szCs w:val="22"/>
-        </w:rPr>
         <w:t>Sokas</w:t>
       </w:r>
-      <w:proofErr w:type="spellEnd"/>
     </w:p>
     <w:p>
       <w:pPr>
@@ -411,21 +367,7 @@
         <w:rPr>
           <w:sz w:val="20"/>
         </w:rPr>
-        <w:t xml:space="preserve">šmokti įgyvendinti ir tirti skaitmeninių filtrų sistemą sprendžiant </w:t>
-      </w:r>
-      <w:proofErr w:type="spellStart"/>
-      <w:r>
-        <w:rPr>
-          <w:sz w:val="20"/>
-        </w:rPr>
-        <w:t>elektrokardiografinių</w:t>
-      </w:r>
-      <w:proofErr w:type="spellEnd"/>
-      <w:r>
-        <w:rPr>
-          <w:sz w:val="20"/>
-        </w:rPr>
-        <w:t xml:space="preserve"> signalų apdorojimo problemą</w:t>
+        <w:t>šmokti įgyvendinti ir tirti skaitmeninių filtrų sistemą sprendžiant elektrokardiografinių signalų apdorojimo problemą</w:t>
       </w:r>
       <w:r>
         <w:rPr>
@@ -1571,21 +1513,7 @@
         <w:rPr>
           <w:sz w:val="20"/>
         </w:rPr>
-        <w:t xml:space="preserve">as lygus 1,27 </w:t>
-      </w:r>
-      <w:proofErr w:type="spellStart"/>
-      <w:r>
-        <w:rPr>
-          <w:sz w:val="20"/>
-        </w:rPr>
-        <w:t>dB</w:t>
-      </w:r>
-      <w:proofErr w:type="spellEnd"/>
-      <w:r>
-        <w:rPr>
-          <w:sz w:val="20"/>
-        </w:rPr>
-        <w:t xml:space="preserve"> (0,61dB - (-0,668dB))</w:t>
+        <w:t>as lygus 1,27 dB (0,61dB - (-0,668dB))</w:t>
       </w:r>
       <w:r>
         <w:rPr>
@@ -3395,44 +3323,19 @@
         </w:rPr>
         <w:t xml:space="preserve">Hz, filtro slopinimo reikšmė S išpjovos centre buvo pasirinkta 150 kartų </w:t>
       </w:r>
-      <w:proofErr w:type="spellStart"/>
       <w:r>
         <w:rPr>
           <w:rFonts w:ascii="Cambria Math" w:hAnsi="Cambria Math" w:cs="Cambria Math"/>
           <w:sz w:val="20"/>
         </w:rPr>
-        <w:t>t.y</w:t>
-      </w:r>
-      <w:proofErr w:type="spellEnd"/>
+        <w:t xml:space="preserve">t.y. </w:t>
+      </w:r>
       <w:r>
         <w:rPr>
           <w:rFonts w:ascii="Cambria Math" w:hAnsi="Cambria Math" w:cs="Cambria Math"/>
           <w:sz w:val="20"/>
         </w:rPr>
-        <w:t xml:space="preserve">. </w:t>
-      </w:r>
-      <w:r>
-        <w:rPr>
-          <w:rFonts w:ascii="Cambria Math" w:hAnsi="Cambria Math" w:cs="Cambria Math"/>
-          <w:sz w:val="20"/>
-        </w:rPr>
-        <w:t xml:space="preserve">43,52 </w:t>
-      </w:r>
-      <w:proofErr w:type="spellStart"/>
-      <w:r>
-        <w:rPr>
-          <w:rFonts w:ascii="Cambria Math" w:hAnsi="Cambria Math" w:cs="Cambria Math"/>
-          <w:sz w:val="20"/>
-        </w:rPr>
-        <w:t>dB</w:t>
-      </w:r>
-      <w:proofErr w:type="spellEnd"/>
-      <w:r>
-        <w:rPr>
-          <w:rFonts w:ascii="Cambria Math" w:hAnsi="Cambria Math" w:cs="Cambria Math"/>
-          <w:sz w:val="20"/>
-        </w:rPr>
-        <w:t xml:space="preserve">. </w:t>
+        <w:t xml:space="preserve">43,52 dB. </w:t>
       </w:r>
       <w:r>
         <w:rPr>
@@ -4011,19 +3914,11 @@
         </w:rPr>
         <w:t xml:space="preserve"> </w:t>
       </w:r>
-      <w:proofErr w:type="spellStart"/>
-      <w:r>
-        <w:rPr>
-          <w:sz w:val="20"/>
-        </w:rPr>
-        <w:t>decimatorių</w:t>
-      </w:r>
-      <w:proofErr w:type="spellEnd"/>
-      <w:r>
-        <w:rPr>
-          <w:sz w:val="20"/>
-        </w:rPr>
-        <w:t xml:space="preserve">, </w:t>
+      <w:r>
+        <w:rPr>
+          <w:sz w:val="20"/>
+        </w:rPr>
+        <w:t xml:space="preserve">decimatorių, </w:t>
       </w:r>
       <w:r>
         <w:rPr>
@@ -4035,16 +3930,8 @@
         <w:rPr>
           <w:sz w:val="20"/>
         </w:rPr>
-        <w:t xml:space="preserve">agrindinio žemųjų dažnių filtro ir dviejų </w:t>
-      </w:r>
-      <w:proofErr w:type="spellStart"/>
-      <w:r>
-        <w:rPr>
-          <w:sz w:val="20"/>
-        </w:rPr>
-        <w:t>interpoliatorių</w:t>
-      </w:r>
-      <w:proofErr w:type="spellEnd"/>
+        <w:t>agrindinio žemųjų dažnių filtro ir dviejų interpoliatorių</w:t>
+      </w:r>
       <w:r>
         <w:rPr>
           <w:sz w:val="20"/>
@@ -4903,21 +4790,7 @@
         <w:rPr>
           <w:sz w:val="20"/>
         </w:rPr>
-        <w:t xml:space="preserve"> </w:t>
-      </w:r>
-      <w:proofErr w:type="spellStart"/>
-      <w:r>
-        <w:rPr>
-          <w:sz w:val="20"/>
-        </w:rPr>
-        <w:t>decimacijos</w:t>
-      </w:r>
-      <w:proofErr w:type="spellEnd"/>
-      <w:r>
-        <w:rPr>
-          <w:sz w:val="20"/>
-        </w:rPr>
-        <w:t xml:space="preserve"> </w:t>
+        <w:t xml:space="preserve"> decimacijos </w:t>
       </w:r>
       <w:r>
         <w:rPr>
@@ -5469,7 +5342,6 @@
         </w:rPr>
         <w:t xml:space="preserve">mažinimo operacijas su MATLAB funkcija </w:t>
       </w:r>
-      <w:proofErr w:type="spellStart"/>
       <w:r>
         <w:rPr>
           <w:rFonts w:ascii="Courier New" w:hAnsi="Courier New" w:cs="Courier New"/>
@@ -5477,7 +5349,6 @@
         </w:rPr>
         <w:t>downsample</w:t>
       </w:r>
-      <w:proofErr w:type="spellEnd"/>
       <w:r>
         <w:rPr>
           <w:sz w:val="20"/>
@@ -5496,7 +5367,6 @@
         </w:rPr>
         <w:t xml:space="preserve">o atliktos su MATLAB funkcija </w:t>
       </w:r>
-      <w:proofErr w:type="spellStart"/>
       <w:r>
         <w:rPr>
           <w:rFonts w:ascii="Courier New" w:hAnsi="Courier New" w:cs="Courier New"/>
@@ -5504,7 +5374,6 @@
         </w:rPr>
         <w:t>upsample</w:t>
       </w:r>
-      <w:proofErr w:type="spellEnd"/>
       <w:r>
         <w:rPr>
           <w:sz w:val="20"/>
@@ -5523,7 +5392,6 @@
         </w:rPr>
         <w:t xml:space="preserve">Apsauginiai filtrai buvo suprojektuoti siekiant atkartoti </w:t>
       </w:r>
-      <w:proofErr w:type="spellStart"/>
       <w:r>
         <w:rPr>
           <w:rFonts w:ascii="Courier New" w:hAnsi="Courier New" w:cs="Courier New"/>
@@ -5531,26 +5399,17 @@
         </w:rPr>
         <w:t>decimate</w:t>
       </w:r>
-      <w:proofErr w:type="spellEnd"/>
       <w:r>
         <w:rPr>
           <w:sz w:val="20"/>
         </w:rPr>
         <w:t xml:space="preserve"> funkcijoje esantį apsaugos efektą. Todėl </w:t>
       </w:r>
-      <w:proofErr w:type="spellStart"/>
-      <w:r>
-        <w:rPr>
-          <w:sz w:val="20"/>
-        </w:rPr>
-        <w:t>pirmąjame</w:t>
-      </w:r>
-      <w:proofErr w:type="spellEnd"/>
-      <w:r>
-        <w:rPr>
-          <w:sz w:val="20"/>
-        </w:rPr>
-        <w:t xml:space="preserve"> filtre </w:t>
+      <w:r>
+        <w:rPr>
+          <w:sz w:val="20"/>
+        </w:rPr>
+        <w:t xml:space="preserve">pirmąjame filtre </w:t>
       </w:r>
       <w:r>
         <w:rPr>
@@ -5574,21 +5433,7 @@
         <w:rPr>
           <w:sz w:val="20"/>
         </w:rPr>
-        <w:t xml:space="preserve">, </w:t>
-      </w:r>
-      <w:proofErr w:type="spellStart"/>
-      <w:r>
-        <w:rPr>
-          <w:sz w:val="20"/>
-        </w:rPr>
-        <w:t>antrąjame</w:t>
-      </w:r>
-      <w:proofErr w:type="spellEnd"/>
-      <w:r>
-        <w:rPr>
-          <w:sz w:val="20"/>
-        </w:rPr>
-        <w:t xml:space="preserve"> 60</w:t>
+        <w:t>, antrąjame 60</w:t>
       </w:r>
       <w:r>
         <w:rPr>
@@ -5729,21 +5574,7 @@
         <w:rPr>
           <w:sz w:val="20"/>
         </w:rPr>
-        <w:t xml:space="preserve"> slopinimas slopinimo juostoje turi būti bent -50 </w:t>
-      </w:r>
-      <w:proofErr w:type="spellStart"/>
-      <w:r>
-        <w:rPr>
-          <w:sz w:val="20"/>
-        </w:rPr>
-        <w:t>dB</w:t>
-      </w:r>
-      <w:proofErr w:type="spellEnd"/>
-      <w:r>
-        <w:rPr>
-          <w:sz w:val="20"/>
-        </w:rPr>
-        <w:t xml:space="preserve"> yra pateikiama</w:t>
+        <w:t xml:space="preserve"> slopinimas slopinimo juostoje turi būti bent -50 dB yra pateikiama</w:t>
       </w:r>
       <w:r>
         <w:rPr>
@@ -5882,21 +5713,7 @@
           <w:sz w:val="20"/>
         </w:rPr>
         <w:tab/>
-        <w:t xml:space="preserve">Kaip galima matyti grafike (11 pav.) visi trys filtrai slopinimo juostoje signalą slopina bent 50 </w:t>
-      </w:r>
-      <w:proofErr w:type="spellStart"/>
-      <w:r>
-        <w:rPr>
-          <w:sz w:val="20"/>
-        </w:rPr>
-        <w:t>dB</w:t>
-      </w:r>
-      <w:proofErr w:type="spellEnd"/>
-      <w:r>
-        <w:rPr>
-          <w:sz w:val="20"/>
-        </w:rPr>
-        <w:t>, todėl galima teigti, kad yra suprojektuoti tinkamai.</w:t>
+        <w:t>Kaip galima matyti grafike (11 pav.) visi trys filtrai slopinimo juostoje signalą slopina bent 50 dB, todėl galima teigti, kad yra suprojektuoti tinkamai.</w:t>
       </w:r>
     </w:p>
     <w:p>
@@ -5960,35 +5777,7 @@
         <w:rPr>
           <w:sz w:val="20"/>
         </w:rPr>
-        <w:t>buvo sukurtas su MATLAB „</w:t>
-      </w:r>
-      <w:proofErr w:type="spellStart"/>
-      <w:r>
-        <w:rPr>
-          <w:sz w:val="20"/>
-        </w:rPr>
-        <w:t>Filter</w:t>
-      </w:r>
-      <w:proofErr w:type="spellEnd"/>
-      <w:r>
-        <w:rPr>
-          <w:sz w:val="20"/>
-        </w:rPr>
-        <w:t xml:space="preserve"> </w:t>
-      </w:r>
-      <w:proofErr w:type="spellStart"/>
-      <w:r>
-        <w:rPr>
-          <w:sz w:val="20"/>
-        </w:rPr>
-        <w:t>Designer</w:t>
-      </w:r>
-      <w:proofErr w:type="spellEnd"/>
-      <w:r>
-        <w:rPr>
-          <w:sz w:val="20"/>
-        </w:rPr>
-        <w:t>“ programa</w:t>
+        <w:t>buvo sukurtas su MATLAB „Filter Designer“ programa</w:t>
       </w:r>
       <w:r>
         <w:rPr>
@@ -6679,35 +6468,7 @@
           <w:sz w:val="20"/>
         </w:rPr>
         <w:tab/>
-        <w:t xml:space="preserve">Testuojant filtrus su stačiakampiu signalu galima (14 pav.) matyti, jog suprojektuoto daugiasparčio filtro maksimalus nuokrypis (0,35 </w:t>
-      </w:r>
-      <w:proofErr w:type="spellStart"/>
-      <w:r>
-        <w:rPr>
-          <w:sz w:val="20"/>
-        </w:rPr>
-        <w:t>mV</w:t>
-      </w:r>
-      <w:proofErr w:type="spellEnd"/>
-      <w:r>
-        <w:rPr>
-          <w:sz w:val="20"/>
-        </w:rPr>
-        <w:t xml:space="preserve">) yra mažesnis, nei NIR filtro (1,05 </w:t>
-      </w:r>
-      <w:proofErr w:type="spellStart"/>
-      <w:r>
-        <w:rPr>
-          <w:sz w:val="20"/>
-        </w:rPr>
-        <w:t>mV</w:t>
-      </w:r>
-      <w:proofErr w:type="spellEnd"/>
-      <w:r>
-        <w:rPr>
-          <w:sz w:val="20"/>
-        </w:rPr>
-        <w:t xml:space="preserve">). Tačiau pagal </w:t>
+        <w:t xml:space="preserve">Testuojant filtrus su stačiakampiu signalu galima (14 pav.) matyti, jog suprojektuoto daugiasparčio filtro maksimalus nuokrypis (0,35 mV) yra mažesnis, nei NIR filtro (1,05 mV). Tačiau pagal </w:t>
       </w:r>
       <w:r>
         <w:rPr>
@@ -6725,21 +6486,7 @@
         <w:rPr>
           <w:sz w:val="20"/>
         </w:rPr>
-        <w:t xml:space="preserve"> atlikus šį testą nuokrypis neturėtų viršyti 0,1 </w:t>
-      </w:r>
-      <w:proofErr w:type="spellStart"/>
-      <w:r>
-        <w:rPr>
-          <w:sz w:val="20"/>
-        </w:rPr>
-        <w:t>mV</w:t>
-      </w:r>
-      <w:proofErr w:type="spellEnd"/>
-      <w:r>
-        <w:rPr>
-          <w:sz w:val="20"/>
-        </w:rPr>
-        <w:t xml:space="preserve"> todėl suprojektuotas filtras neatitiktų reikalavimų.</w:t>
+        <w:t xml:space="preserve"> atlikus šį testą nuokrypis neturėtų viršyti 0,1 mV todėl suprojektuotas filtras neatitiktų reikalavimų.</w:t>
       </w:r>
     </w:p>
     <w:p>
@@ -6937,69 +6684,13 @@
         <w:rPr>
           <w:sz w:val="20"/>
         </w:rPr>
-        <w:t xml:space="preserve">% (nuo 1,5 </w:t>
-      </w:r>
-      <w:proofErr w:type="spellStart"/>
-      <w:r>
-        <w:rPr>
-          <w:sz w:val="20"/>
-        </w:rPr>
-        <w:t>mV</w:t>
-      </w:r>
-      <w:proofErr w:type="spellEnd"/>
-      <w:r>
-        <w:rPr>
-          <w:sz w:val="20"/>
-        </w:rPr>
-        <w:t xml:space="preserve"> iki 1,19 </w:t>
-      </w:r>
-      <w:proofErr w:type="spellStart"/>
-      <w:r>
-        <w:rPr>
-          <w:sz w:val="20"/>
-        </w:rPr>
-        <w:t>mV</w:t>
-      </w:r>
-      <w:proofErr w:type="spellEnd"/>
-      <w:r>
-        <w:rPr>
-          <w:sz w:val="20"/>
-        </w:rPr>
-        <w:t>)</w:t>
-      </w:r>
-      <w:r>
-        <w:rPr>
-          <w:sz w:val="20"/>
-        </w:rPr>
-        <w:t xml:space="preserve">, o daugiasparčio filtro amplitudė sumažėjo 10,1 % (nuo 1,5 </w:t>
-      </w:r>
-      <w:proofErr w:type="spellStart"/>
-      <w:r>
-        <w:rPr>
-          <w:sz w:val="20"/>
-        </w:rPr>
-        <w:t>mV</w:t>
-      </w:r>
-      <w:proofErr w:type="spellEnd"/>
-      <w:r>
-        <w:rPr>
-          <w:sz w:val="20"/>
-        </w:rPr>
-        <w:t xml:space="preserve"> iki 1,34 </w:t>
-      </w:r>
-      <w:proofErr w:type="spellStart"/>
-      <w:r>
-        <w:rPr>
-          <w:sz w:val="20"/>
-        </w:rPr>
-        <w:t>mV</w:t>
-      </w:r>
-      <w:proofErr w:type="spellEnd"/>
-      <w:r>
-        <w:rPr>
-          <w:sz w:val="20"/>
-        </w:rPr>
-        <w:t>).</w:t>
+        <w:t>% (nuo 1,5 mV iki 1,19 mV)</w:t>
+      </w:r>
+      <w:r>
+        <w:rPr>
+          <w:sz w:val="20"/>
+        </w:rPr>
+        <w:t>, o daugiasparčio filtro amplitudė sumažėjo 10,1 % (nuo 1,5 mV iki 1,34 mV).</w:t>
       </w:r>
     </w:p>
     <w:p>
@@ -7101,21 +6792,7 @@
         <w:rPr>
           <w:sz w:val="20"/>
         </w:rPr>
-        <w:t xml:space="preserve">sprendžiant </w:t>
-      </w:r>
-      <w:proofErr w:type="spellStart"/>
-      <w:r>
-        <w:rPr>
-          <w:sz w:val="20"/>
-        </w:rPr>
-        <w:t>elektrokardiografinių</w:t>
-      </w:r>
-      <w:proofErr w:type="spellEnd"/>
-      <w:r>
-        <w:rPr>
-          <w:sz w:val="20"/>
-        </w:rPr>
-        <w:t xml:space="preserve"> signalų apdorojimo proble</w:t>
+        <w:t>sprendžiant elektrokardiografinių signalų apdorojimo proble</w:t>
       </w:r>
       <w:r>
         <w:rPr>
@@ -7303,14 +6980,7 @@
         <w:rPr>
           <w:sz w:val="20"/>
         </w:rPr>
-        <w:t xml:space="preserve">Sukūrus </w:t>
-      </w:r>
-      <w:proofErr w:type="spellStart"/>
-      <w:r>
-        <w:rPr>
-          <w:sz w:val="20"/>
-        </w:rPr>
-        <w:t>daugia</w:t>
+        <w:t>Sukūrus daugia</w:t>
       </w:r>
       <w:r>
         <w:rPr>
@@ -7322,14 +6992,7 @@
         <w:rPr>
           <w:sz w:val="20"/>
         </w:rPr>
-        <w:t>partį</w:t>
-      </w:r>
-      <w:proofErr w:type="spellEnd"/>
-      <w:r>
-        <w:rPr>
-          <w:sz w:val="20"/>
-        </w:rPr>
-        <w:t xml:space="preserve"> filtrą iš EKG signalo </w:t>
+        <w:t xml:space="preserve">partį filtrą iš EKG signalo </w:t>
       </w:r>
       <w:r>
         <w:rPr>
@@ -7407,27 +7070,13 @@
         <w:rPr>
           <w:sz w:val="20"/>
         </w:rPr>
-        <w:t xml:space="preserve"> </w:t>
-      </w:r>
-      <w:proofErr w:type="spellStart"/>
-      <w:r>
-        <w:rPr>
-          <w:sz w:val="20"/>
-        </w:rPr>
-        <w:t>daugiaspar</w:t>
-      </w:r>
-      <w:r>
-        <w:rPr>
-          <w:sz w:val="20"/>
-        </w:rPr>
-        <w:t>čiai</w:t>
-      </w:r>
-      <w:proofErr w:type="spellEnd"/>
-      <w:r>
-        <w:rPr>
-          <w:sz w:val="20"/>
-        </w:rPr>
-        <w:t xml:space="preserve"> filtrai</w:t>
+        <w:t xml:space="preserve"> daugiaspar</w:t>
+      </w:r>
+      <w:r>
+        <w:rPr>
+          <w:sz w:val="20"/>
+        </w:rPr>
+        <w:t>čiai filtrai</w:t>
       </w:r>
       <w:r>
         <w:rPr>
@@ -7518,14 +7167,12 @@
         <w:tab/>
         <w:t xml:space="preserve">Testuojant </w:t>
       </w:r>
-      <w:proofErr w:type="spellStart"/>
       <w:r>
         <w:rPr>
           <w:sz w:val="20"/>
         </w:rPr>
         <w:t>daugiaspartį</w:t>
       </w:r>
-      <w:proofErr w:type="spellEnd"/>
       <w:r>
         <w:rPr>
           <w:sz w:val="20"/>

</xml_diff>